<commit_message>
updating document for project
</commit_message>
<xml_diff>
--- a/project/checklist.docx
+++ b/project/checklist.docx
@@ -1,6 +1,6 @@
 
 <file path=word/document.xml><?xml version="1.0" encoding="utf-8"?>
-<w:document xmlns:wpc="http://schemas.microsoft.com/office/word/2010/wordprocessingCanvas" xmlns:cx="http://schemas.microsoft.com/office/drawing/2014/chartex" xmlns:mc="http://schemas.openxmlformats.org/markup-compatibility/2006" xmlns:o="urn:schemas-microsoft-com:office:office" xmlns:r="http://schemas.openxmlformats.org/officeDocument/2006/relationships" xmlns:m="http://schemas.openxmlformats.org/officeDocument/2006/math" xmlns:v="urn:schemas-microsoft-com:vml" xmlns:wp14="http://schemas.microsoft.com/office/word/2010/wordprocessingDrawing" xmlns:wp="http://schemas.openxmlformats.org/drawingml/2006/wordprocessingDrawing" xmlns:w10="urn:schemas-microsoft-com:office:word" xmlns:w="http://schemas.openxmlformats.org/wordprocessingml/2006/main" xmlns:w14="http://schemas.microsoft.com/office/word/2010/wordml" xmlns:w15="http://schemas.microsoft.com/office/word/2012/wordml" xmlns:w16se="http://schemas.microsoft.com/office/word/2015/wordml/symex" xmlns:wpg="http://schemas.microsoft.com/office/word/2010/wordprocessingGroup" xmlns:wpi="http://schemas.microsoft.com/office/word/2010/wordprocessingInk" xmlns:wne="http://schemas.microsoft.com/office/word/2006/wordml" xmlns:wps="http://schemas.microsoft.com/office/word/2010/wordprocessingShape" mc:Ignorable="w14 w15 w16se wp14">
+<w:document xmlns:wpc="http://schemas.microsoft.com/office/word/2010/wordprocessingCanvas" xmlns:cx="http://schemas.microsoft.com/office/drawing/2014/chartex" xmlns:cx1="http://schemas.microsoft.com/office/drawing/2015/9/8/chartex" xmlns:cx2="http://schemas.microsoft.com/office/drawing/2015/10/21/chartex" xmlns:mc="http://schemas.openxmlformats.org/markup-compatibility/2006" xmlns:o="urn:schemas-microsoft-com:office:office" xmlns:r="http://schemas.openxmlformats.org/officeDocument/2006/relationships" xmlns:m="http://schemas.openxmlformats.org/officeDocument/2006/math" xmlns:v="urn:schemas-microsoft-com:vml" xmlns:wp14="http://schemas.microsoft.com/office/word/2010/wordprocessingDrawing" xmlns:wp="http://schemas.openxmlformats.org/drawingml/2006/wordprocessingDrawing" xmlns:w10="urn:schemas-microsoft-com:office:word" xmlns:w="http://schemas.openxmlformats.org/wordprocessingml/2006/main" xmlns:w14="http://schemas.microsoft.com/office/word/2010/wordml" xmlns:w15="http://schemas.microsoft.com/office/word/2012/wordml" xmlns:w16se="http://schemas.microsoft.com/office/word/2015/wordml/symex" xmlns:wpg="http://schemas.microsoft.com/office/word/2010/wordprocessingGroup" xmlns:wpi="http://schemas.microsoft.com/office/word/2010/wordprocessingInk" xmlns:wne="http://schemas.microsoft.com/office/word/2006/wordml" xmlns:wps="http://schemas.microsoft.com/office/word/2010/wordprocessingShape" mc:Ignorable="w14 w15 w16se wp14">
   <w:body>
     <w:p/>
     <w:tbl>
@@ -3242,37 +3242,45 @@
               <w:rPr>
                 <w:rFonts w:ascii="Calibri" w:eastAsia="Times New Roman" w:hAnsi="Calibri" w:cs="Times New Roman"/>
                 <w:color w:val="000000"/>
-                <w:lang w:eastAsia="en-IE"/>
-              </w:rPr>
-            </w:pPr>
-            <w:r>
-              <w:rPr>
-                <w:rFonts w:ascii="Calibri" w:eastAsia="Times New Roman" w:hAnsi="Calibri" w:cs="Times New Roman"/>
-                <w:color w:val="000000"/>
-                <w:lang w:eastAsia="en-IE"/>
-              </w:rPr>
-              <w:t>N/A</w:t>
+                <w:lang w:val="ga-IE" w:eastAsia="en-IE"/>
+              </w:rPr>
+            </w:pPr>
+            <w:r>
+              <w:rPr>
+                <w:rFonts w:ascii="Calibri" w:eastAsia="Times New Roman" w:hAnsi="Calibri" w:cs="Times New Roman"/>
+                <w:color w:val="000000"/>
+                <w:lang w:val="ga-IE" w:eastAsia="en-IE"/>
+              </w:rPr>
+              <w:t>Yes</w:t>
+            </w:r>
+          </w:p>
+        </w:tc>
+        <w:tc>
+          <w:tcPr>
+            <w:tcW w:w="4172" w:type="dxa"/>
+            <w:shd w:val="clear" w:color="auto" w:fill="auto"/>
+            <w:noWrap/>
+            <w:vAlign w:val="bottom"/>
+          </w:tcPr>
+          <w:p>
+            <w:pPr>
+              <w:spacing w:after="0" w:line="240" w:lineRule="auto"/>
+              <w:rPr>
+                <w:rFonts w:ascii="Calibri" w:eastAsia="Times New Roman" w:hAnsi="Calibri" w:cs="Times New Roman"/>
+                <w:color w:val="000000"/>
+                <w:lang w:val="ga-IE" w:eastAsia="en-IE"/>
+              </w:rPr>
+            </w:pPr>
+            <w:r>
+              <w:rPr>
+                <w:rFonts w:ascii="Calibri" w:eastAsia="Times New Roman" w:hAnsi="Calibri" w:cs="Times New Roman"/>
+                <w:color w:val="000000"/>
+                <w:lang w:val="ga-IE" w:eastAsia="en-IE"/>
+              </w:rPr>
+              <w:t>Once you reach the complete page, the session data is discarded leaving you the ability to start again if you wish. You can only navigate to this page once, as if you refresh it will redirect you to the unauthorised page as no session exists for you</w:t>
             </w:r>
             <w:bookmarkStart w:id="0" w:name="_GoBack"/>
             <w:bookmarkEnd w:id="0"/>
-          </w:p>
-        </w:tc>
-        <w:tc>
-          <w:tcPr>
-            <w:tcW w:w="4172" w:type="dxa"/>
-            <w:shd w:val="clear" w:color="auto" w:fill="auto"/>
-            <w:noWrap/>
-            <w:vAlign w:val="bottom"/>
-          </w:tcPr>
-          <w:p>
-            <w:pPr>
-              <w:spacing w:after="0" w:line="240" w:lineRule="auto"/>
-              <w:rPr>
-                <w:rFonts w:ascii="Calibri" w:eastAsia="Times New Roman" w:hAnsi="Calibri" w:cs="Times New Roman"/>
-                <w:color w:val="000000"/>
-                <w:lang w:eastAsia="en-IE"/>
-              </w:rPr>
-            </w:pPr>
           </w:p>
         </w:tc>
       </w:tr>
@@ -3291,7 +3299,7 @@
 </file>
 
 <file path=word/endnotes.xml><?xml version="1.0" encoding="utf-8"?>
-<w:endnotes xmlns:wpc="http://schemas.microsoft.com/office/word/2010/wordprocessingCanvas" xmlns:cx="http://schemas.microsoft.com/office/drawing/2014/chartex" xmlns:mc="http://schemas.openxmlformats.org/markup-compatibility/2006" xmlns:o="urn:schemas-microsoft-com:office:office" xmlns:r="http://schemas.openxmlformats.org/officeDocument/2006/relationships" xmlns:m="http://schemas.openxmlformats.org/officeDocument/2006/math" xmlns:v="urn:schemas-microsoft-com:vml" xmlns:wp14="http://schemas.microsoft.com/office/word/2010/wordprocessingDrawing" xmlns:wp="http://schemas.openxmlformats.org/drawingml/2006/wordprocessingDrawing" xmlns:w10="urn:schemas-microsoft-com:office:word" xmlns:w="http://schemas.openxmlformats.org/wordprocessingml/2006/main" xmlns:w14="http://schemas.microsoft.com/office/word/2010/wordml" xmlns:w15="http://schemas.microsoft.com/office/word/2012/wordml" xmlns:w16se="http://schemas.microsoft.com/office/word/2015/wordml/symex" xmlns:wpg="http://schemas.microsoft.com/office/word/2010/wordprocessingGroup" xmlns:wpi="http://schemas.microsoft.com/office/word/2010/wordprocessingInk" xmlns:wne="http://schemas.microsoft.com/office/word/2006/wordml" xmlns:wps="http://schemas.microsoft.com/office/word/2010/wordprocessingShape" mc:Ignorable="w14 w15 w16se wp14">
+<w:endnotes xmlns:wpc="http://schemas.microsoft.com/office/word/2010/wordprocessingCanvas" xmlns:cx="http://schemas.microsoft.com/office/drawing/2014/chartex" xmlns:cx1="http://schemas.microsoft.com/office/drawing/2015/9/8/chartex" xmlns:cx2="http://schemas.microsoft.com/office/drawing/2015/10/21/chartex" xmlns:mc="http://schemas.openxmlformats.org/markup-compatibility/2006" xmlns:o="urn:schemas-microsoft-com:office:office" xmlns:r="http://schemas.openxmlformats.org/officeDocument/2006/relationships" xmlns:m="http://schemas.openxmlformats.org/officeDocument/2006/math" xmlns:v="urn:schemas-microsoft-com:vml" xmlns:wp14="http://schemas.microsoft.com/office/word/2010/wordprocessingDrawing" xmlns:wp="http://schemas.openxmlformats.org/drawingml/2006/wordprocessingDrawing" xmlns:w10="urn:schemas-microsoft-com:office:word" xmlns:w="http://schemas.openxmlformats.org/wordprocessingml/2006/main" xmlns:w14="http://schemas.microsoft.com/office/word/2010/wordml" xmlns:w15="http://schemas.microsoft.com/office/word/2012/wordml" xmlns:w16se="http://schemas.microsoft.com/office/word/2015/wordml/symex" xmlns:wpg="http://schemas.microsoft.com/office/word/2010/wordprocessingGroup" xmlns:wpi="http://schemas.microsoft.com/office/word/2010/wordprocessingInk" xmlns:wne="http://schemas.microsoft.com/office/word/2006/wordml" xmlns:wps="http://schemas.microsoft.com/office/word/2010/wordprocessingShape" mc:Ignorable="w14 w15 w16se wp14">
   <w:endnote w:type="separator" w:id="-1">
     <w:p>
       <w:pPr>
@@ -3316,7 +3324,7 @@
 </file>
 
 <file path=word/footer1.xml><?xml version="1.0" encoding="utf-8"?>
-<w:ftr xmlns:wpc="http://schemas.microsoft.com/office/word/2010/wordprocessingCanvas" xmlns:cx="http://schemas.microsoft.com/office/drawing/2014/chartex" xmlns:mc="http://schemas.openxmlformats.org/markup-compatibility/2006" xmlns:o="urn:schemas-microsoft-com:office:office" xmlns:r="http://schemas.openxmlformats.org/officeDocument/2006/relationships" xmlns:m="http://schemas.openxmlformats.org/officeDocument/2006/math" xmlns:v="urn:schemas-microsoft-com:vml" xmlns:wp14="http://schemas.microsoft.com/office/word/2010/wordprocessingDrawing" xmlns:wp="http://schemas.openxmlformats.org/drawingml/2006/wordprocessingDrawing" xmlns:w10="urn:schemas-microsoft-com:office:word" xmlns:w="http://schemas.openxmlformats.org/wordprocessingml/2006/main" xmlns:w14="http://schemas.microsoft.com/office/word/2010/wordml" xmlns:w15="http://schemas.microsoft.com/office/word/2012/wordml" xmlns:w16se="http://schemas.microsoft.com/office/word/2015/wordml/symex" xmlns:wpg="http://schemas.microsoft.com/office/word/2010/wordprocessingGroup" xmlns:wpi="http://schemas.microsoft.com/office/word/2010/wordprocessingInk" xmlns:wne="http://schemas.microsoft.com/office/word/2006/wordml" xmlns:wps="http://schemas.microsoft.com/office/word/2010/wordprocessingShape" mc:Ignorable="w14 w15 w16se wp14">
+<w:ftr xmlns:wpc="http://schemas.microsoft.com/office/word/2010/wordprocessingCanvas" xmlns:cx="http://schemas.microsoft.com/office/drawing/2014/chartex" xmlns:cx1="http://schemas.microsoft.com/office/drawing/2015/9/8/chartex" xmlns:cx2="http://schemas.microsoft.com/office/drawing/2015/10/21/chartex" xmlns:mc="http://schemas.openxmlformats.org/markup-compatibility/2006" xmlns:o="urn:schemas-microsoft-com:office:office" xmlns:r="http://schemas.openxmlformats.org/officeDocument/2006/relationships" xmlns:m="http://schemas.openxmlformats.org/officeDocument/2006/math" xmlns:v="urn:schemas-microsoft-com:vml" xmlns:wp14="http://schemas.microsoft.com/office/word/2010/wordprocessingDrawing" xmlns:wp="http://schemas.openxmlformats.org/drawingml/2006/wordprocessingDrawing" xmlns:w10="urn:schemas-microsoft-com:office:word" xmlns:w="http://schemas.openxmlformats.org/wordprocessingml/2006/main" xmlns:w14="http://schemas.microsoft.com/office/word/2010/wordml" xmlns:w15="http://schemas.microsoft.com/office/word/2012/wordml" xmlns:w16se="http://schemas.microsoft.com/office/word/2015/wordml/symex" xmlns:wpg="http://schemas.microsoft.com/office/word/2010/wordprocessingGroup" xmlns:wpi="http://schemas.microsoft.com/office/word/2010/wordprocessingInk" xmlns:wne="http://schemas.microsoft.com/office/word/2006/wordml" xmlns:wps="http://schemas.microsoft.com/office/word/2010/wordprocessingShape" mc:Ignorable="w14 w15 w16se wp14">
   <w:sdt>
     <w:sdtPr>
       <w:id w:val="-380400827"/>
@@ -3376,7 +3384,7 @@
                 <w:bCs/>
                 <w:noProof/>
               </w:rPr>
-              <w:t>3</w:t>
+              <w:t>2</w:t>
             </w:r>
             <w:r>
               <w:rPr>
@@ -3441,7 +3449,7 @@
 </file>
 
 <file path=word/footnotes.xml><?xml version="1.0" encoding="utf-8"?>
-<w:footnotes xmlns:wpc="http://schemas.microsoft.com/office/word/2010/wordprocessingCanvas" xmlns:cx="http://schemas.microsoft.com/office/drawing/2014/chartex" xmlns:mc="http://schemas.openxmlformats.org/markup-compatibility/2006" xmlns:o="urn:schemas-microsoft-com:office:office" xmlns:r="http://schemas.openxmlformats.org/officeDocument/2006/relationships" xmlns:m="http://schemas.openxmlformats.org/officeDocument/2006/math" xmlns:v="urn:schemas-microsoft-com:vml" xmlns:wp14="http://schemas.microsoft.com/office/word/2010/wordprocessingDrawing" xmlns:wp="http://schemas.openxmlformats.org/drawingml/2006/wordprocessingDrawing" xmlns:w10="urn:schemas-microsoft-com:office:word" xmlns:w="http://schemas.openxmlformats.org/wordprocessingml/2006/main" xmlns:w14="http://schemas.microsoft.com/office/word/2010/wordml" xmlns:w15="http://schemas.microsoft.com/office/word/2012/wordml" xmlns:w16se="http://schemas.microsoft.com/office/word/2015/wordml/symex" xmlns:wpg="http://schemas.microsoft.com/office/word/2010/wordprocessingGroup" xmlns:wpi="http://schemas.microsoft.com/office/word/2010/wordprocessingInk" xmlns:wne="http://schemas.microsoft.com/office/word/2006/wordml" xmlns:wps="http://schemas.microsoft.com/office/word/2010/wordprocessingShape" mc:Ignorable="w14 w15 w16se wp14">
+<w:footnotes xmlns:wpc="http://schemas.microsoft.com/office/word/2010/wordprocessingCanvas" xmlns:cx="http://schemas.microsoft.com/office/drawing/2014/chartex" xmlns:cx1="http://schemas.microsoft.com/office/drawing/2015/9/8/chartex" xmlns:cx2="http://schemas.microsoft.com/office/drawing/2015/10/21/chartex" xmlns:mc="http://schemas.openxmlformats.org/markup-compatibility/2006" xmlns:o="urn:schemas-microsoft-com:office:office" xmlns:r="http://schemas.openxmlformats.org/officeDocument/2006/relationships" xmlns:m="http://schemas.openxmlformats.org/officeDocument/2006/math" xmlns:v="urn:schemas-microsoft-com:vml" xmlns:wp14="http://schemas.microsoft.com/office/word/2010/wordprocessingDrawing" xmlns:wp="http://schemas.openxmlformats.org/drawingml/2006/wordprocessingDrawing" xmlns:w10="urn:schemas-microsoft-com:office:word" xmlns:w="http://schemas.openxmlformats.org/wordprocessingml/2006/main" xmlns:w14="http://schemas.microsoft.com/office/word/2010/wordml" xmlns:w15="http://schemas.microsoft.com/office/word/2012/wordml" xmlns:w16se="http://schemas.microsoft.com/office/word/2015/wordml/symex" xmlns:wpg="http://schemas.microsoft.com/office/word/2010/wordprocessingGroup" xmlns:wpi="http://schemas.microsoft.com/office/word/2010/wordprocessingInk" xmlns:wne="http://schemas.microsoft.com/office/word/2006/wordml" xmlns:wps="http://schemas.microsoft.com/office/word/2010/wordprocessingShape" mc:Ignorable="w14 w15 w16se wp14">
   <w:footnote w:type="separator" w:id="-1">
     <w:p>
       <w:pPr>
@@ -3466,7 +3474,7 @@
 </file>
 
 <file path=word/header1.xml><?xml version="1.0" encoding="utf-8"?>
-<w:hdr xmlns:wpc="http://schemas.microsoft.com/office/word/2010/wordprocessingCanvas" xmlns:cx="http://schemas.microsoft.com/office/drawing/2014/chartex" xmlns:mc="http://schemas.openxmlformats.org/markup-compatibility/2006" xmlns:o="urn:schemas-microsoft-com:office:office" xmlns:r="http://schemas.openxmlformats.org/officeDocument/2006/relationships" xmlns:m="http://schemas.openxmlformats.org/officeDocument/2006/math" xmlns:v="urn:schemas-microsoft-com:vml" xmlns:wp14="http://schemas.microsoft.com/office/word/2010/wordprocessingDrawing" xmlns:wp="http://schemas.openxmlformats.org/drawingml/2006/wordprocessingDrawing" xmlns:w10="urn:schemas-microsoft-com:office:word" xmlns:w="http://schemas.openxmlformats.org/wordprocessingml/2006/main" xmlns:w14="http://schemas.microsoft.com/office/word/2010/wordml" xmlns:w15="http://schemas.microsoft.com/office/word/2012/wordml" xmlns:w16se="http://schemas.microsoft.com/office/word/2015/wordml/symex" xmlns:wpg="http://schemas.microsoft.com/office/word/2010/wordprocessingGroup" xmlns:wpi="http://schemas.microsoft.com/office/word/2010/wordprocessingInk" xmlns:wne="http://schemas.microsoft.com/office/word/2006/wordml" xmlns:wps="http://schemas.microsoft.com/office/word/2010/wordprocessingShape" mc:Ignorable="w14 w15 w16se wp14">
+<w:hdr xmlns:wpc="http://schemas.microsoft.com/office/word/2010/wordprocessingCanvas" xmlns:cx="http://schemas.microsoft.com/office/drawing/2014/chartex" xmlns:cx1="http://schemas.microsoft.com/office/drawing/2015/9/8/chartex" xmlns:cx2="http://schemas.microsoft.com/office/drawing/2015/10/21/chartex" xmlns:mc="http://schemas.openxmlformats.org/markup-compatibility/2006" xmlns:o="urn:schemas-microsoft-com:office:office" xmlns:r="http://schemas.openxmlformats.org/officeDocument/2006/relationships" xmlns:m="http://schemas.openxmlformats.org/officeDocument/2006/math" xmlns:v="urn:schemas-microsoft-com:vml" xmlns:wp14="http://schemas.microsoft.com/office/word/2010/wordprocessingDrawing" xmlns:wp="http://schemas.openxmlformats.org/drawingml/2006/wordprocessingDrawing" xmlns:w10="urn:schemas-microsoft-com:office:word" xmlns:w="http://schemas.openxmlformats.org/wordprocessingml/2006/main" xmlns:w14="http://schemas.microsoft.com/office/word/2010/wordml" xmlns:w15="http://schemas.microsoft.com/office/word/2012/wordml" xmlns:w16se="http://schemas.microsoft.com/office/word/2015/wordml/symex" xmlns:wpg="http://schemas.microsoft.com/office/word/2010/wordprocessingGroup" xmlns:wpi="http://schemas.microsoft.com/office/word/2010/wordprocessingInk" xmlns:wne="http://schemas.microsoft.com/office/word/2006/wordml" xmlns:wps="http://schemas.microsoft.com/office/word/2010/wordprocessingShape" mc:Ignorable="w14 w15 w16se wp14">
   <w:p>
     <w:pPr>
       <w:pStyle w:val="Header"/>
@@ -3510,7 +3518,7 @@
       </w:pPr>
     </w:pPrDefault>
   </w:docDefaults>
-  <w:latentStyles w:defLockedState="0" w:defUIPriority="99" w:defSemiHidden="0" w:defUnhideWhenUsed="0" w:defQFormat="0" w:count="371">
+  <w:latentStyles w:defLockedState="0" w:defUIPriority="99" w:defSemiHidden="0" w:defUnhideWhenUsed="0" w:defQFormat="0" w:count="373">
     <w:lsdException w:name="Normal" w:uiPriority="0" w:qFormat="1"/>
     <w:lsdException w:name="heading 1" w:uiPriority="9" w:qFormat="1"/>
     <w:lsdException w:name="heading 2" w:semiHidden="1" w:uiPriority="9" w:unhideWhenUsed="1" w:qFormat="1"/>
@@ -3616,7 +3624,6 @@
     <w:lsdException w:name="HTML Sample" w:semiHidden="1" w:unhideWhenUsed="1"/>
     <w:lsdException w:name="HTML Typewriter" w:semiHidden="1" w:unhideWhenUsed="1"/>
     <w:lsdException w:name="HTML Variable" w:semiHidden="1" w:unhideWhenUsed="1"/>
-    <w:lsdException w:name="Normal Table" w:semiHidden="1" w:unhideWhenUsed="1"/>
     <w:lsdException w:name="annotation subject" w:semiHidden="1" w:unhideWhenUsed="1"/>
     <w:lsdException w:name="No List" w:semiHidden="1" w:unhideWhenUsed="1"/>
     <w:lsdException w:name="Outline List 1" w:semiHidden="1" w:unhideWhenUsed="1"/>
@@ -3662,11 +3669,9 @@
     <w:lsdException w:name="Table Subtle 1" w:semiHidden="1" w:unhideWhenUsed="1"/>
     <w:lsdException w:name="Table Subtle 2" w:semiHidden="1" w:unhideWhenUsed="1"/>
     <w:lsdException w:name="Table Web 1" w:semiHidden="1" w:unhideWhenUsed="1"/>
-    <w:lsdException w:name="Table Web 2" w:semiHidden="1" w:unhideWhenUsed="1"/>
     <w:lsdException w:name="Table Web 3" w:semiHidden="1" w:unhideWhenUsed="1"/>
     <w:lsdException w:name="Balloon Text" w:semiHidden="1" w:unhideWhenUsed="1"/>
     <w:lsdException w:name="Table Grid" w:uiPriority="59"/>
-    <w:lsdException w:name="Table Theme" w:semiHidden="1" w:unhideWhenUsed="1"/>
     <w:lsdException w:name="Placeholder Text" w:semiHidden="1"/>
     <w:lsdException w:name="No Spacing" w:uiPriority="1" w:qFormat="1"/>
     <w:lsdException w:name="Light Shading" w:uiPriority="60"/>
@@ -3882,6 +3887,8 @@
     <w:lsdException w:name="List Table 5 Dark Accent 6" w:uiPriority="50"/>
     <w:lsdException w:name="List Table 6 Colorful Accent 6" w:uiPriority="51"/>
     <w:lsdException w:name="List Table 7 Colorful Accent 6" w:uiPriority="52"/>
+    <w:lsdException w:name="Mention" w:semiHidden="1" w:unhideWhenUsed="1"/>
+    <w:lsdException w:name="Smart Hyperlink" w:semiHidden="1" w:unhideWhenUsed="1"/>
   </w:latentStyles>
   <w:style w:type="paragraph" w:default="1" w:styleId="Normal">
     <w:name w:val="Normal"/>

</xml_diff>